<commit_message>
payment method can be saved - late night work in school
</commit_message>
<xml_diff>
--- a/C372 Individual CA1 AI Interaction Journal - 24028977 - Chu Pei Xian Winnie.docx
+++ b/C372 Individual CA1 AI Interaction Journal - 24028977 - Chu Pei Xian Winnie.docx
@@ -6150,6 +6150,270 @@
           </w:p>
         </w:tc>
       </w:tr>
+      <w:tr>
+        <w:tc>
+          <w:tcPr>
+            <w:tcW w:w="1271" w:type="dxa"/>
+          </w:tcPr>
+          <w:p>
+            <w:pPr>
+              <w:rPr>
+                <w:rFonts w:asciiTheme="minorHAnsi" w:hAnsiTheme="minorHAnsi" w:cstheme="minorHAnsi"/>
+                <w:color w:val="000000" w:themeColor="text1"/>
+                <w:sz w:val="20"/>
+                <w:szCs w:val="20"/>
+              </w:rPr>
+            </w:pPr>
+            <w:r>
+              <w:rPr>
+                <w:rFonts w:asciiTheme="minorHAnsi" w:hAnsiTheme="minorHAnsi" w:cstheme="minorHAnsi"/>
+                <w:color w:val="000000" w:themeColor="text1"/>
+                <w:sz w:val="20"/>
+                <w:szCs w:val="20"/>
+              </w:rPr>
+              <w:t>65</w:t>
+            </w:r>
+          </w:p>
+        </w:tc>
+        <w:tc>
+          <w:tcPr>
+            <w:tcW w:w="6032" w:type="dxa"/>
+          </w:tcPr>
+          <w:p>
+            <w:pPr>
+              <w:rPr>
+                <w:rFonts w:asciiTheme="minorHAnsi" w:hAnsiTheme="minorHAnsi" w:cstheme="minorHAnsi"/>
+                <w:color w:val="000000" w:themeColor="text1"/>
+                <w:sz w:val="20"/>
+                <w:szCs w:val="20"/>
+                <w:lang w:val="en-SG"/>
+              </w:rPr>
+            </w:pPr>
+            <w:r>
+              <w:rPr>
+                <w:rFonts w:asciiTheme="minorHAnsi" w:hAnsiTheme="minorHAnsi" w:cstheme="minorHAnsi"/>
+                <w:color w:val="000000" w:themeColor="text1"/>
+                <w:sz w:val="20"/>
+                <w:szCs w:val="20"/>
+                <w:lang w:val="en-SG"/>
+              </w:rPr>
+              <w:t>Added order status badges and admin status update buttons (Paid/Delivered/Cancelled/Cash on Delivery) to Recent Orders.</w:t>
+            </w:r>
+          </w:p>
+        </w:tc>
+      </w:tr>
+      <w:tr>
+        <w:tc>
+          <w:tcPr>
+            <w:tcW w:w="1271" w:type="dxa"/>
+          </w:tcPr>
+          <w:p>
+            <w:pPr>
+              <w:rPr>
+                <w:rFonts w:asciiTheme="minorHAnsi" w:hAnsiTheme="minorHAnsi" w:cstheme="minorHAnsi"/>
+                <w:color w:val="000000" w:themeColor="text1"/>
+                <w:sz w:val="20"/>
+                <w:szCs w:val="20"/>
+              </w:rPr>
+            </w:pPr>
+            <w:r>
+              <w:rPr>
+                <w:rFonts w:asciiTheme="minorHAnsi" w:hAnsiTheme="minorHAnsi" w:cstheme="minorHAnsi"/>
+                <w:color w:val="000000" w:themeColor="text1"/>
+                <w:sz w:val="20"/>
+                <w:szCs w:val="20"/>
+              </w:rPr>
+              <w:t>66</w:t>
+            </w:r>
+          </w:p>
+        </w:tc>
+        <w:tc>
+          <w:tcPr>
+            <w:tcW w:w="6032" w:type="dxa"/>
+          </w:tcPr>
+          <w:p>
+            <w:pPr>
+              <w:rPr>
+                <w:rFonts w:asciiTheme="minorHAnsi" w:hAnsiTheme="minorHAnsi" w:cstheme="minorHAnsi"/>
+                <w:color w:val="000000" w:themeColor="text1"/>
+                <w:sz w:val="20"/>
+                <w:szCs w:val="20"/>
+                <w:lang w:val="en-SG"/>
+              </w:rPr>
+            </w:pPr>
+            <w:r>
+              <w:rPr>
+                <w:rFonts w:asciiTheme="minorHAnsi" w:hAnsiTheme="minorHAnsi" w:cstheme="minorHAnsi"/>
+                <w:color w:val="000000" w:themeColor="text1"/>
+                <w:sz w:val="20"/>
+                <w:szCs w:val="20"/>
+                <w:lang w:val="en-SG"/>
+              </w:rPr>
+              <w:t>Enabled saving a card at checkout and loading saved cards on the next checkout, with session cache fallback.</w:t>
+            </w:r>
+          </w:p>
+        </w:tc>
+      </w:tr>
+      <w:tr>
+        <w:tc>
+          <w:tcPr>
+            <w:tcW w:w="1271" w:type="dxa"/>
+          </w:tcPr>
+          <w:p>
+            <w:pPr>
+              <w:rPr>
+                <w:rFonts w:asciiTheme="minorHAnsi" w:hAnsiTheme="minorHAnsi" w:cstheme="minorHAnsi"/>
+                <w:color w:val="000000" w:themeColor="text1"/>
+                <w:sz w:val="20"/>
+                <w:szCs w:val="20"/>
+              </w:rPr>
+            </w:pPr>
+            <w:r>
+              <w:rPr>
+                <w:rFonts w:asciiTheme="minorHAnsi" w:hAnsiTheme="minorHAnsi" w:cstheme="minorHAnsi"/>
+                <w:color w:val="000000" w:themeColor="text1"/>
+                <w:sz w:val="20"/>
+                <w:szCs w:val="20"/>
+              </w:rPr>
+              <w:t>67</w:t>
+            </w:r>
+          </w:p>
+        </w:tc>
+        <w:tc>
+          <w:tcPr>
+            <w:tcW w:w="6032" w:type="dxa"/>
+          </w:tcPr>
+          <w:p>
+            <w:pPr>
+              <w:rPr>
+                <w:rFonts w:asciiTheme="minorHAnsi" w:hAnsiTheme="minorHAnsi" w:cstheme="minorHAnsi"/>
+                <w:color w:val="000000" w:themeColor="text1"/>
+                <w:sz w:val="20"/>
+                <w:szCs w:val="20"/>
+                <w:lang w:val="en-SG"/>
+              </w:rPr>
+            </w:pPr>
+            <w:r>
+              <w:rPr>
+                <w:rFonts w:asciiTheme="minorHAnsi" w:hAnsiTheme="minorHAnsi" w:cstheme="minorHAnsi"/>
+                <w:color w:val="000000" w:themeColor="text1"/>
+                <w:sz w:val="20"/>
+                <w:szCs w:val="20"/>
+                <w:lang w:val="en-SG"/>
+              </w:rPr>
+              <w:t>Allowed admins to edit their own admin account while blocking edits of other admins; added popup when trying to edit another admin.</w:t>
+            </w:r>
+          </w:p>
+        </w:tc>
+      </w:tr>
+      <w:tr>
+        <w:tc>
+          <w:tcPr>
+            <w:tcW w:w="1271" w:type="dxa"/>
+          </w:tcPr>
+          <w:p>
+            <w:pPr>
+              <w:rPr>
+                <w:rFonts w:asciiTheme="minorHAnsi" w:hAnsiTheme="minorHAnsi" w:cstheme="minorHAnsi"/>
+                <w:color w:val="000000" w:themeColor="text1"/>
+                <w:sz w:val="20"/>
+                <w:szCs w:val="20"/>
+              </w:rPr>
+            </w:pPr>
+            <w:r>
+              <w:rPr>
+                <w:rFonts w:asciiTheme="minorHAnsi" w:hAnsiTheme="minorHAnsi" w:cstheme="minorHAnsi"/>
+                <w:color w:val="000000" w:themeColor="text1"/>
+                <w:sz w:val="20"/>
+                <w:szCs w:val="20"/>
+              </w:rPr>
+              <w:t>68</w:t>
+            </w:r>
+          </w:p>
+        </w:tc>
+        <w:tc>
+          <w:tcPr>
+            <w:tcW w:w="6032" w:type="dxa"/>
+          </w:tcPr>
+          <w:p>
+            <w:pPr>
+              <w:rPr>
+                <w:rFonts w:asciiTheme="minorHAnsi" w:hAnsiTheme="minorHAnsi" w:cstheme="minorHAnsi"/>
+                <w:color w:val="000000" w:themeColor="text1"/>
+                <w:sz w:val="20"/>
+                <w:szCs w:val="20"/>
+                <w:lang w:val="en-SG"/>
+              </w:rPr>
+            </w:pPr>
+          </w:p>
+        </w:tc>
+      </w:tr>
+      <w:tr>
+        <w:tc>
+          <w:tcPr>
+            <w:tcW w:w="1271" w:type="dxa"/>
+          </w:tcPr>
+          <w:p>
+            <w:pPr>
+              <w:rPr>
+                <w:rFonts w:asciiTheme="minorHAnsi" w:hAnsiTheme="minorHAnsi" w:cstheme="minorHAnsi"/>
+                <w:color w:val="000000" w:themeColor="text1"/>
+                <w:sz w:val="20"/>
+                <w:szCs w:val="20"/>
+              </w:rPr>
+            </w:pPr>
+          </w:p>
+        </w:tc>
+        <w:tc>
+          <w:tcPr>
+            <w:tcW w:w="6032" w:type="dxa"/>
+          </w:tcPr>
+          <w:p>
+            <w:pPr>
+              <w:rPr>
+                <w:rFonts w:asciiTheme="minorHAnsi" w:hAnsiTheme="minorHAnsi" w:cstheme="minorHAnsi"/>
+                <w:color w:val="000000" w:themeColor="text1"/>
+                <w:sz w:val="20"/>
+                <w:szCs w:val="20"/>
+                <w:lang w:val="en-SG"/>
+              </w:rPr>
+            </w:pPr>
+          </w:p>
+        </w:tc>
+      </w:tr>
+      <w:tr>
+        <w:tc>
+          <w:tcPr>
+            <w:tcW w:w="1271" w:type="dxa"/>
+          </w:tcPr>
+          <w:p>
+            <w:pPr>
+              <w:rPr>
+                <w:rFonts w:asciiTheme="minorHAnsi" w:hAnsiTheme="minorHAnsi" w:cstheme="minorHAnsi"/>
+                <w:color w:val="000000" w:themeColor="text1"/>
+                <w:sz w:val="20"/>
+                <w:szCs w:val="20"/>
+              </w:rPr>
+            </w:pPr>
+          </w:p>
+        </w:tc>
+        <w:tc>
+          <w:tcPr>
+            <w:tcW w:w="6032" w:type="dxa"/>
+          </w:tcPr>
+          <w:p>
+            <w:pPr>
+              <w:rPr>
+                <w:rFonts w:asciiTheme="minorHAnsi" w:hAnsiTheme="minorHAnsi" w:cstheme="minorHAnsi"/>
+                <w:color w:val="000000" w:themeColor="text1"/>
+                <w:sz w:val="20"/>
+                <w:szCs w:val="20"/>
+                <w:lang w:val="en-SG"/>
+              </w:rPr>
+            </w:pPr>
+          </w:p>
+        </w:tc>
+      </w:tr>
     </w:tbl>
     <w:p>
       <w:pPr>
@@ -7383,31 +7647,7 @@
                 <w:sz w:val="20"/>
                 <w:szCs w:val="20"/>
               </w:rPr>
-              <w:t xml:space="preserve">int, </w:t>
-            </w:r>
-            <w:r>
-              <w:rPr>
-                <w:rFonts w:asciiTheme="minorHAnsi" w:hAnsiTheme="minorHAnsi" w:cstheme="minorHAnsi"/>
-                <w:sz w:val="20"/>
-                <w:szCs w:val="20"/>
-              </w:rPr>
-              <w:t>F</w:t>
-            </w:r>
-            <w:r>
-              <w:rPr>
-                <w:rFonts w:asciiTheme="minorHAnsi" w:hAnsiTheme="minorHAnsi" w:cstheme="minorHAnsi"/>
-                <w:sz w:val="20"/>
-                <w:szCs w:val="20"/>
-              </w:rPr>
-              <w:t>K</w:t>
-            </w:r>
-            <w:r>
-              <w:rPr>
-                <w:rFonts w:asciiTheme="minorHAnsi" w:hAnsiTheme="minorHAnsi" w:cstheme="minorHAnsi"/>
-                <w:sz w:val="20"/>
-                <w:szCs w:val="20"/>
-              </w:rPr>
-              <w:t xml:space="preserve"> (users.id)</w:t>
+              <w:t>int, FK (users.id)</w:t>
             </w:r>
           </w:p>
         </w:tc>
@@ -7457,23 +7697,7 @@
                 <w:sz w:val="20"/>
                 <w:szCs w:val="20"/>
               </w:rPr>
-              <w:t>int, FK (</w:t>
-            </w:r>
-            <w:r>
-              <w:rPr>
-                <w:rFonts w:asciiTheme="minorHAnsi" w:hAnsiTheme="minorHAnsi" w:cstheme="minorHAnsi"/>
-                <w:sz w:val="20"/>
-                <w:szCs w:val="20"/>
-              </w:rPr>
-              <w:t>products</w:t>
-            </w:r>
-            <w:r>
-              <w:rPr>
-                <w:rFonts w:asciiTheme="minorHAnsi" w:hAnsiTheme="minorHAnsi" w:cstheme="minorHAnsi"/>
-                <w:sz w:val="20"/>
-                <w:szCs w:val="20"/>
-              </w:rPr>
-              <w:t>.id)</w:t>
+              <w:t>int, FK (products.id)</w:t>
             </w:r>
           </w:p>
         </w:tc>
@@ -7499,6 +7723,7 @@
                 <w:sz w:val="20"/>
                 <w:szCs w:val="20"/>
               </w:rPr>
+              <w:lastRenderedPageBreak/>
               <w:t xml:space="preserve">Quantity </w:t>
             </w:r>
           </w:p>
@@ -7816,7 +8041,6 @@
                 <w:sz w:val="20"/>
                 <w:szCs w:val="20"/>
               </w:rPr>
-              <w:lastRenderedPageBreak/>
               <w:t>Userid</w:t>
             </w:r>
             <w:proofErr w:type="spellEnd"/>
@@ -12384,6 +12608,119 @@
     </w:lvl>
   </w:abstractNum>
   <w:abstractNum w:abstractNumId="2" w15:restartNumberingAfterBreak="0">
+    <w:nsid w:val="053D287C"/>
+    <w:multiLevelType w:val="multilevel"/>
+    <w:tmpl w:val="9824203A"/>
+    <w:lvl w:ilvl="0">
+      <w:start w:val="1"/>
+      <w:numFmt w:val="decimal"/>
+      <w:lvlText w:val="%1."/>
+      <w:lvlJc w:val="left"/>
+      <w:pPr>
+        <w:tabs>
+          <w:tab w:val="num" w:pos="720"/>
+        </w:tabs>
+        <w:ind w:left="720" w:hanging="360"/>
+      </w:pPr>
+    </w:lvl>
+    <w:lvl w:ilvl="1" w:tentative="1">
+      <w:start w:val="1"/>
+      <w:numFmt w:val="decimal"/>
+      <w:lvlText w:val="%2."/>
+      <w:lvlJc w:val="left"/>
+      <w:pPr>
+        <w:tabs>
+          <w:tab w:val="num" w:pos="1440"/>
+        </w:tabs>
+        <w:ind w:left="1440" w:hanging="360"/>
+      </w:pPr>
+    </w:lvl>
+    <w:lvl w:ilvl="2" w:tentative="1">
+      <w:start w:val="1"/>
+      <w:numFmt w:val="decimal"/>
+      <w:lvlText w:val="%3."/>
+      <w:lvlJc w:val="left"/>
+      <w:pPr>
+        <w:tabs>
+          <w:tab w:val="num" w:pos="2160"/>
+        </w:tabs>
+        <w:ind w:left="2160" w:hanging="360"/>
+      </w:pPr>
+    </w:lvl>
+    <w:lvl w:ilvl="3" w:tentative="1">
+      <w:start w:val="1"/>
+      <w:numFmt w:val="decimal"/>
+      <w:lvlText w:val="%4."/>
+      <w:lvlJc w:val="left"/>
+      <w:pPr>
+        <w:tabs>
+          <w:tab w:val="num" w:pos="2880"/>
+        </w:tabs>
+        <w:ind w:left="2880" w:hanging="360"/>
+      </w:pPr>
+    </w:lvl>
+    <w:lvl w:ilvl="4" w:tentative="1">
+      <w:start w:val="1"/>
+      <w:numFmt w:val="decimal"/>
+      <w:lvlText w:val="%5."/>
+      <w:lvlJc w:val="left"/>
+      <w:pPr>
+        <w:tabs>
+          <w:tab w:val="num" w:pos="3600"/>
+        </w:tabs>
+        <w:ind w:left="3600" w:hanging="360"/>
+      </w:pPr>
+    </w:lvl>
+    <w:lvl w:ilvl="5" w:tentative="1">
+      <w:start w:val="1"/>
+      <w:numFmt w:val="decimal"/>
+      <w:lvlText w:val="%6."/>
+      <w:lvlJc w:val="left"/>
+      <w:pPr>
+        <w:tabs>
+          <w:tab w:val="num" w:pos="4320"/>
+        </w:tabs>
+        <w:ind w:left="4320" w:hanging="360"/>
+      </w:pPr>
+    </w:lvl>
+    <w:lvl w:ilvl="6" w:tentative="1">
+      <w:start w:val="1"/>
+      <w:numFmt w:val="decimal"/>
+      <w:lvlText w:val="%7."/>
+      <w:lvlJc w:val="left"/>
+      <w:pPr>
+        <w:tabs>
+          <w:tab w:val="num" w:pos="5040"/>
+        </w:tabs>
+        <w:ind w:left="5040" w:hanging="360"/>
+      </w:pPr>
+    </w:lvl>
+    <w:lvl w:ilvl="7" w:tentative="1">
+      <w:start w:val="1"/>
+      <w:numFmt w:val="decimal"/>
+      <w:lvlText w:val="%8."/>
+      <w:lvlJc w:val="left"/>
+      <w:pPr>
+        <w:tabs>
+          <w:tab w:val="num" w:pos="5760"/>
+        </w:tabs>
+        <w:ind w:left="5760" w:hanging="360"/>
+      </w:pPr>
+    </w:lvl>
+    <w:lvl w:ilvl="8" w:tentative="1">
+      <w:start w:val="1"/>
+      <w:numFmt w:val="decimal"/>
+      <w:lvlText w:val="%9."/>
+      <w:lvlJc w:val="left"/>
+      <w:pPr>
+        <w:tabs>
+          <w:tab w:val="num" w:pos="6480"/>
+        </w:tabs>
+        <w:ind w:left="6480" w:hanging="360"/>
+      </w:pPr>
+    </w:lvl>
+  </w:abstractNum>
+  <w:abstractNum w:abstractNumId="3" w15:restartNumberingAfterBreak="0">
     <w:nsid w:val="05E5578D"/>
     <w:multiLevelType w:val="multilevel"/>
     <w:tmpl w:val="0C7C6DD0"/>
@@ -12532,7 +12869,7 @@
       </w:rPr>
     </w:lvl>
   </w:abstractNum>
-  <w:abstractNum w:abstractNumId="3" w15:restartNumberingAfterBreak="0">
+  <w:abstractNum w:abstractNumId="4" w15:restartNumberingAfterBreak="0">
     <w:nsid w:val="065D4612"/>
     <w:multiLevelType w:val="hybridMultilevel"/>
     <w:tmpl w:val="F9863BA8"/>
@@ -12645,7 +12982,7 @@
       </w:rPr>
     </w:lvl>
   </w:abstractNum>
-  <w:abstractNum w:abstractNumId="4" w15:restartNumberingAfterBreak="0">
+  <w:abstractNum w:abstractNumId="5" w15:restartNumberingAfterBreak="0">
     <w:nsid w:val="06644F6A"/>
     <w:multiLevelType w:val="hybridMultilevel"/>
     <w:tmpl w:val="D4740A6E"/>
@@ -12758,7 +13095,7 @@
       </w:rPr>
     </w:lvl>
   </w:abstractNum>
-  <w:abstractNum w:abstractNumId="5" w15:restartNumberingAfterBreak="0">
+  <w:abstractNum w:abstractNumId="6" w15:restartNumberingAfterBreak="0">
     <w:nsid w:val="06742E92"/>
     <w:multiLevelType w:val="hybridMultilevel"/>
     <w:tmpl w:val="BFBC2A74"/>
@@ -12871,7 +13208,7 @@
       </w:rPr>
     </w:lvl>
   </w:abstractNum>
-  <w:abstractNum w:abstractNumId="6" w15:restartNumberingAfterBreak="0">
+  <w:abstractNum w:abstractNumId="7" w15:restartNumberingAfterBreak="0">
     <w:nsid w:val="06EA6D18"/>
     <w:multiLevelType w:val="multilevel"/>
     <w:tmpl w:val="A754E866"/>
@@ -13020,7 +13357,7 @@
       </w:rPr>
     </w:lvl>
   </w:abstractNum>
-  <w:abstractNum w:abstractNumId="7" w15:restartNumberingAfterBreak="0">
+  <w:abstractNum w:abstractNumId="8" w15:restartNumberingAfterBreak="0">
     <w:nsid w:val="0AA92F80"/>
     <w:multiLevelType w:val="multilevel"/>
     <w:tmpl w:val="F204300E"/>
@@ -13169,7 +13506,7 @@
       </w:rPr>
     </w:lvl>
   </w:abstractNum>
-  <w:abstractNum w:abstractNumId="8" w15:restartNumberingAfterBreak="0">
+  <w:abstractNum w:abstractNumId="9" w15:restartNumberingAfterBreak="0">
     <w:nsid w:val="0B6F55BE"/>
     <w:multiLevelType w:val="multilevel"/>
     <w:tmpl w:val="4B903436"/>
@@ -13318,7 +13655,7 @@
       </w:rPr>
     </w:lvl>
   </w:abstractNum>
-  <w:abstractNum w:abstractNumId="9" w15:restartNumberingAfterBreak="0">
+  <w:abstractNum w:abstractNumId="10" w15:restartNumberingAfterBreak="0">
     <w:nsid w:val="0CEB4533"/>
     <w:multiLevelType w:val="multilevel"/>
     <w:tmpl w:val="119281EA"/>
@@ -13431,7 +13768,7 @@
       </w:pPr>
     </w:lvl>
   </w:abstractNum>
-  <w:abstractNum w:abstractNumId="10" w15:restartNumberingAfterBreak="0">
+  <w:abstractNum w:abstractNumId="11" w15:restartNumberingAfterBreak="0">
     <w:nsid w:val="117A1731"/>
     <w:multiLevelType w:val="hybridMultilevel"/>
     <w:tmpl w:val="C1685FEE"/>
@@ -13544,7 +13881,7 @@
       </w:rPr>
     </w:lvl>
   </w:abstractNum>
-  <w:abstractNum w:abstractNumId="11" w15:restartNumberingAfterBreak="0">
+  <w:abstractNum w:abstractNumId="12" w15:restartNumberingAfterBreak="0">
     <w:nsid w:val="13346DD5"/>
     <w:multiLevelType w:val="hybridMultilevel"/>
     <w:tmpl w:val="A906C206"/>
@@ -13657,7 +13994,7 @@
       </w:rPr>
     </w:lvl>
   </w:abstractNum>
-  <w:abstractNum w:abstractNumId="12" w15:restartNumberingAfterBreak="0">
+  <w:abstractNum w:abstractNumId="13" w15:restartNumberingAfterBreak="0">
     <w:nsid w:val="13D86918"/>
     <w:multiLevelType w:val="hybridMultilevel"/>
     <w:tmpl w:val="0C3CCA6A"/>
@@ -13770,7 +14107,7 @@
       </w:rPr>
     </w:lvl>
   </w:abstractNum>
-  <w:abstractNum w:abstractNumId="13" w15:restartNumberingAfterBreak="0">
+  <w:abstractNum w:abstractNumId="14" w15:restartNumberingAfterBreak="0">
     <w:nsid w:val="14A11C58"/>
     <w:multiLevelType w:val="multilevel"/>
     <w:tmpl w:val="5298093C"/>
@@ -13898,7 +14235,7 @@
       </w:pPr>
     </w:lvl>
   </w:abstractNum>
-  <w:abstractNum w:abstractNumId="14" w15:restartNumberingAfterBreak="0">
+  <w:abstractNum w:abstractNumId="15" w15:restartNumberingAfterBreak="0">
     <w:nsid w:val="15AF15B8"/>
     <w:multiLevelType w:val="multilevel"/>
     <w:tmpl w:val="A754E866"/>
@@ -14047,7 +14384,7 @@
       </w:rPr>
     </w:lvl>
   </w:abstractNum>
-  <w:abstractNum w:abstractNumId="15" w15:restartNumberingAfterBreak="0">
+  <w:abstractNum w:abstractNumId="16" w15:restartNumberingAfterBreak="0">
     <w:nsid w:val="19C9755E"/>
     <w:multiLevelType w:val="hybridMultilevel"/>
     <w:tmpl w:val="B24A533C"/>
@@ -14160,7 +14497,7 @@
       </w:rPr>
     </w:lvl>
   </w:abstractNum>
-  <w:abstractNum w:abstractNumId="16" w15:restartNumberingAfterBreak="0">
+  <w:abstractNum w:abstractNumId="17" w15:restartNumberingAfterBreak="0">
     <w:nsid w:val="1B152C7F"/>
     <w:multiLevelType w:val="multilevel"/>
     <w:tmpl w:val="710C7D32"/>
@@ -14273,7 +14610,7 @@
       </w:pPr>
     </w:lvl>
   </w:abstractNum>
-  <w:abstractNum w:abstractNumId="17" w15:restartNumberingAfterBreak="0">
+  <w:abstractNum w:abstractNumId="18" w15:restartNumberingAfterBreak="0">
     <w:nsid w:val="1BC16930"/>
     <w:multiLevelType w:val="multilevel"/>
     <w:tmpl w:val="3B56D732"/>
@@ -14422,7 +14759,7 @@
       </w:rPr>
     </w:lvl>
   </w:abstractNum>
-  <w:abstractNum w:abstractNumId="18" w15:restartNumberingAfterBreak="0">
+  <w:abstractNum w:abstractNumId="19" w15:restartNumberingAfterBreak="0">
     <w:nsid w:val="1C3D7FDC"/>
     <w:multiLevelType w:val="hybridMultilevel"/>
     <w:tmpl w:val="E8C8BF1E"/>
@@ -14535,7 +14872,7 @@
       </w:rPr>
     </w:lvl>
   </w:abstractNum>
-  <w:abstractNum w:abstractNumId="19" w15:restartNumberingAfterBreak="0">
+  <w:abstractNum w:abstractNumId="20" w15:restartNumberingAfterBreak="0">
     <w:nsid w:val="1CF34E37"/>
     <w:multiLevelType w:val="multilevel"/>
     <w:tmpl w:val="C40226C4"/>
@@ -14684,7 +15021,7 @@
       </w:rPr>
     </w:lvl>
   </w:abstractNum>
-  <w:abstractNum w:abstractNumId="20" w15:restartNumberingAfterBreak="0">
+  <w:abstractNum w:abstractNumId="21" w15:restartNumberingAfterBreak="0">
     <w:nsid w:val="204365D9"/>
     <w:multiLevelType w:val="multilevel"/>
     <w:tmpl w:val="FB3E30AC"/>
@@ -14833,7 +15170,7 @@
       </w:rPr>
     </w:lvl>
   </w:abstractNum>
-  <w:abstractNum w:abstractNumId="21" w15:restartNumberingAfterBreak="0">
+  <w:abstractNum w:abstractNumId="22" w15:restartNumberingAfterBreak="0">
     <w:nsid w:val="215D12CB"/>
     <w:multiLevelType w:val="hybridMultilevel"/>
     <w:tmpl w:val="120A5948"/>
@@ -14945,7 +15282,7 @@
       </w:rPr>
     </w:lvl>
   </w:abstractNum>
-  <w:abstractNum w:abstractNumId="22" w15:restartNumberingAfterBreak="0">
+  <w:abstractNum w:abstractNumId="23" w15:restartNumberingAfterBreak="0">
     <w:nsid w:val="23FB0C60"/>
     <w:multiLevelType w:val="hybridMultilevel"/>
     <w:tmpl w:val="C73498E4"/>
@@ -15058,7 +15395,7 @@
       </w:rPr>
     </w:lvl>
   </w:abstractNum>
-  <w:abstractNum w:abstractNumId="23" w15:restartNumberingAfterBreak="0">
+  <w:abstractNum w:abstractNumId="24" w15:restartNumberingAfterBreak="0">
     <w:nsid w:val="2424343E"/>
     <w:multiLevelType w:val="hybridMultilevel"/>
     <w:tmpl w:val="C1848764"/>
@@ -15171,7 +15508,7 @@
       </w:rPr>
     </w:lvl>
   </w:abstractNum>
-  <w:abstractNum w:abstractNumId="24" w15:restartNumberingAfterBreak="0">
+  <w:abstractNum w:abstractNumId="25" w15:restartNumberingAfterBreak="0">
     <w:nsid w:val="2F6451E1"/>
     <w:multiLevelType w:val="multilevel"/>
     <w:tmpl w:val="4B3A35B1"/>
@@ -15257,7 +15594,7 @@
       </w:pPr>
     </w:lvl>
   </w:abstractNum>
-  <w:abstractNum w:abstractNumId="25" w15:restartNumberingAfterBreak="0">
+  <w:abstractNum w:abstractNumId="26" w15:restartNumberingAfterBreak="0">
     <w:nsid w:val="335F7D98"/>
     <w:multiLevelType w:val="multilevel"/>
     <w:tmpl w:val="24B24230"/>
@@ -15370,7 +15707,7 @@
       </w:pPr>
     </w:lvl>
   </w:abstractNum>
-  <w:abstractNum w:abstractNumId="26" w15:restartNumberingAfterBreak="0">
+  <w:abstractNum w:abstractNumId="27" w15:restartNumberingAfterBreak="0">
     <w:nsid w:val="34A1554A"/>
     <w:multiLevelType w:val="hybridMultilevel"/>
     <w:tmpl w:val="D6BEB01C"/>
@@ -15456,7 +15793,7 @@
       </w:pPr>
     </w:lvl>
   </w:abstractNum>
-  <w:abstractNum w:abstractNumId="27" w15:restartNumberingAfterBreak="0">
+  <w:abstractNum w:abstractNumId="28" w15:restartNumberingAfterBreak="0">
     <w:nsid w:val="359E25EE"/>
     <w:multiLevelType w:val="multilevel"/>
     <w:tmpl w:val="A754E866"/>
@@ -15605,7 +15942,7 @@
       </w:rPr>
     </w:lvl>
   </w:abstractNum>
-  <w:abstractNum w:abstractNumId="28" w15:restartNumberingAfterBreak="0">
+  <w:abstractNum w:abstractNumId="29" w15:restartNumberingAfterBreak="0">
     <w:nsid w:val="37B55A78"/>
     <w:multiLevelType w:val="hybridMultilevel"/>
     <w:tmpl w:val="FFEC87EC"/>
@@ -15718,7 +16055,7 @@
       </w:rPr>
     </w:lvl>
   </w:abstractNum>
-  <w:abstractNum w:abstractNumId="29" w15:restartNumberingAfterBreak="0">
+  <w:abstractNum w:abstractNumId="30" w15:restartNumberingAfterBreak="0">
     <w:nsid w:val="392D28C6"/>
     <w:multiLevelType w:val="hybridMultilevel"/>
     <w:tmpl w:val="BBFA1050"/>
@@ -15831,7 +16168,7 @@
       </w:rPr>
     </w:lvl>
   </w:abstractNum>
-  <w:abstractNum w:abstractNumId="30" w15:restartNumberingAfterBreak="0">
+  <w:abstractNum w:abstractNumId="31" w15:restartNumberingAfterBreak="0">
     <w:nsid w:val="39E71936"/>
     <w:multiLevelType w:val="hybridMultilevel"/>
     <w:tmpl w:val="BB066A2A"/>
@@ -15944,7 +16281,7 @@
       </w:rPr>
     </w:lvl>
   </w:abstractNum>
-  <w:abstractNum w:abstractNumId="31" w15:restartNumberingAfterBreak="0">
+  <w:abstractNum w:abstractNumId="32" w15:restartNumberingAfterBreak="0">
     <w:nsid w:val="3A5764BB"/>
     <w:multiLevelType w:val="hybridMultilevel"/>
     <w:tmpl w:val="4EA6B7D4"/>
@@ -16084,7 +16421,7 @@
       </w:rPr>
     </w:lvl>
   </w:abstractNum>
-  <w:abstractNum w:abstractNumId="32" w15:restartNumberingAfterBreak="0">
+  <w:abstractNum w:abstractNumId="33" w15:restartNumberingAfterBreak="0">
     <w:nsid w:val="3BE8695D"/>
     <w:multiLevelType w:val="hybridMultilevel"/>
     <w:tmpl w:val="E62A61CE"/>
@@ -16197,7 +16534,7 @@
       </w:rPr>
     </w:lvl>
   </w:abstractNum>
-  <w:abstractNum w:abstractNumId="33" w15:restartNumberingAfterBreak="0">
+  <w:abstractNum w:abstractNumId="34" w15:restartNumberingAfterBreak="0">
     <w:nsid w:val="3D941EAE"/>
     <w:multiLevelType w:val="hybridMultilevel"/>
     <w:tmpl w:val="41D856EE"/>
@@ -16310,7 +16647,7 @@
       </w:rPr>
     </w:lvl>
   </w:abstractNum>
-  <w:abstractNum w:abstractNumId="34" w15:restartNumberingAfterBreak="0">
+  <w:abstractNum w:abstractNumId="35" w15:restartNumberingAfterBreak="0">
     <w:nsid w:val="3DA639AB"/>
     <w:multiLevelType w:val="hybridMultilevel"/>
     <w:tmpl w:val="806ACDE2"/>
@@ -16423,7 +16760,7 @@
       </w:rPr>
     </w:lvl>
   </w:abstractNum>
-  <w:abstractNum w:abstractNumId="35" w15:restartNumberingAfterBreak="0">
+  <w:abstractNum w:abstractNumId="36" w15:restartNumberingAfterBreak="0">
     <w:nsid w:val="3DCA2E0A"/>
     <w:multiLevelType w:val="hybridMultilevel"/>
     <w:tmpl w:val="CA629F00"/>
@@ -16509,7 +16846,7 @@
       </w:pPr>
     </w:lvl>
   </w:abstractNum>
-  <w:abstractNum w:abstractNumId="36" w15:restartNumberingAfterBreak="0">
+  <w:abstractNum w:abstractNumId="37" w15:restartNumberingAfterBreak="0">
     <w:nsid w:val="3E980F04"/>
     <w:multiLevelType w:val="hybridMultilevel"/>
     <w:tmpl w:val="746E35D6"/>
@@ -16622,7 +16959,7 @@
       </w:rPr>
     </w:lvl>
   </w:abstractNum>
-  <w:abstractNum w:abstractNumId="37" w15:restartNumberingAfterBreak="0">
+  <w:abstractNum w:abstractNumId="38" w15:restartNumberingAfterBreak="0">
     <w:nsid w:val="439C6937"/>
     <w:multiLevelType w:val="multilevel"/>
     <w:tmpl w:val="A754E866"/>
@@ -16771,7 +17108,7 @@
       </w:rPr>
     </w:lvl>
   </w:abstractNum>
-  <w:abstractNum w:abstractNumId="38" w15:restartNumberingAfterBreak="0">
+  <w:abstractNum w:abstractNumId="39" w15:restartNumberingAfterBreak="0">
     <w:nsid w:val="44746A29"/>
     <w:multiLevelType w:val="hybridMultilevel"/>
     <w:tmpl w:val="599C3ABC"/>
@@ -16884,7 +17221,7 @@
       </w:rPr>
     </w:lvl>
   </w:abstractNum>
-  <w:abstractNum w:abstractNumId="39" w15:restartNumberingAfterBreak="0">
+  <w:abstractNum w:abstractNumId="40" w15:restartNumberingAfterBreak="0">
     <w:nsid w:val="46893CE3"/>
     <w:multiLevelType w:val="hybridMultilevel"/>
     <w:tmpl w:val="004841FA"/>
@@ -16997,7 +17334,7 @@
       </w:rPr>
     </w:lvl>
   </w:abstractNum>
-  <w:abstractNum w:abstractNumId="40" w15:restartNumberingAfterBreak="0">
+  <w:abstractNum w:abstractNumId="41" w15:restartNumberingAfterBreak="0">
     <w:nsid w:val="48756FC3"/>
     <w:multiLevelType w:val="hybridMultilevel"/>
     <w:tmpl w:val="74F8AF98"/>
@@ -17110,7 +17447,7 @@
       </w:rPr>
     </w:lvl>
   </w:abstractNum>
-  <w:abstractNum w:abstractNumId="41" w15:restartNumberingAfterBreak="0">
+  <w:abstractNum w:abstractNumId="42" w15:restartNumberingAfterBreak="0">
     <w:nsid w:val="49532647"/>
     <w:multiLevelType w:val="multilevel"/>
     <w:tmpl w:val="A754E866"/>
@@ -17259,7 +17596,7 @@
       </w:rPr>
     </w:lvl>
   </w:abstractNum>
-  <w:abstractNum w:abstractNumId="42" w15:restartNumberingAfterBreak="0">
+  <w:abstractNum w:abstractNumId="43" w15:restartNumberingAfterBreak="0">
     <w:nsid w:val="4BDC7B4E"/>
     <w:multiLevelType w:val="hybridMultilevel"/>
     <w:tmpl w:val="6A68845C"/>
@@ -17372,7 +17709,7 @@
       </w:rPr>
     </w:lvl>
   </w:abstractNum>
-  <w:abstractNum w:abstractNumId="43" w15:restartNumberingAfterBreak="0">
+  <w:abstractNum w:abstractNumId="44" w15:restartNumberingAfterBreak="0">
     <w:nsid w:val="4EF305D7"/>
     <w:multiLevelType w:val="multilevel"/>
     <w:tmpl w:val="A754E866"/>
@@ -17521,7 +17858,7 @@
       </w:rPr>
     </w:lvl>
   </w:abstractNum>
-  <w:abstractNum w:abstractNumId="44" w15:restartNumberingAfterBreak="0">
+  <w:abstractNum w:abstractNumId="45" w15:restartNumberingAfterBreak="0">
     <w:nsid w:val="50F64293"/>
     <w:multiLevelType w:val="hybridMultilevel"/>
     <w:tmpl w:val="1E4A52E8"/>
@@ -17634,7 +17971,7 @@
       </w:rPr>
     </w:lvl>
   </w:abstractNum>
-  <w:abstractNum w:abstractNumId="45" w15:restartNumberingAfterBreak="0">
+  <w:abstractNum w:abstractNumId="46" w15:restartNumberingAfterBreak="0">
     <w:nsid w:val="511D083D"/>
     <w:multiLevelType w:val="hybridMultilevel"/>
     <w:tmpl w:val="7B3AEE80"/>
@@ -17747,7 +18084,7 @@
       </w:rPr>
     </w:lvl>
   </w:abstractNum>
-  <w:abstractNum w:abstractNumId="46" w15:restartNumberingAfterBreak="0">
+  <w:abstractNum w:abstractNumId="47" w15:restartNumberingAfterBreak="0">
     <w:nsid w:val="526F3CC3"/>
     <w:multiLevelType w:val="hybridMultilevel"/>
     <w:tmpl w:val="710A0228"/>
@@ -17833,7 +18170,7 @@
       </w:pPr>
     </w:lvl>
   </w:abstractNum>
-  <w:abstractNum w:abstractNumId="47" w15:restartNumberingAfterBreak="0">
+  <w:abstractNum w:abstractNumId="48" w15:restartNumberingAfterBreak="0">
     <w:nsid w:val="52F968B0"/>
     <w:multiLevelType w:val="hybridMultilevel"/>
     <w:tmpl w:val="2E7CAADE"/>
@@ -17922,7 +18259,7 @@
       </w:pPr>
     </w:lvl>
   </w:abstractNum>
-  <w:abstractNum w:abstractNumId="48" w15:restartNumberingAfterBreak="0">
+  <w:abstractNum w:abstractNumId="49" w15:restartNumberingAfterBreak="0">
     <w:nsid w:val="53B91E4A"/>
     <w:multiLevelType w:val="multilevel"/>
     <w:tmpl w:val="A754E866"/>
@@ -18071,7 +18408,7 @@
       </w:rPr>
     </w:lvl>
   </w:abstractNum>
-  <w:abstractNum w:abstractNumId="49" w15:restartNumberingAfterBreak="0">
+  <w:abstractNum w:abstractNumId="50" w15:restartNumberingAfterBreak="0">
     <w:nsid w:val="548066F8"/>
     <w:multiLevelType w:val="hybridMultilevel"/>
     <w:tmpl w:val="1C1E3074"/>
@@ -18184,7 +18521,7 @@
       </w:rPr>
     </w:lvl>
   </w:abstractNum>
-  <w:abstractNum w:abstractNumId="50" w15:restartNumberingAfterBreak="0">
+  <w:abstractNum w:abstractNumId="51" w15:restartNumberingAfterBreak="0">
     <w:nsid w:val="55667D11"/>
     <w:multiLevelType w:val="hybridMultilevel"/>
     <w:tmpl w:val="9D8ED85C"/>
@@ -18273,7 +18610,7 @@
       </w:pPr>
     </w:lvl>
   </w:abstractNum>
-  <w:abstractNum w:abstractNumId="51" w15:restartNumberingAfterBreak="0">
+  <w:abstractNum w:abstractNumId="52" w15:restartNumberingAfterBreak="0">
     <w:nsid w:val="559C060C"/>
     <w:multiLevelType w:val="hybridMultilevel"/>
     <w:tmpl w:val="EA3221E2"/>
@@ -18362,7 +18699,7 @@
       </w:pPr>
     </w:lvl>
   </w:abstractNum>
-  <w:abstractNum w:abstractNumId="52" w15:restartNumberingAfterBreak="0">
+  <w:abstractNum w:abstractNumId="53" w15:restartNumberingAfterBreak="0">
     <w:nsid w:val="59BD6947"/>
     <w:multiLevelType w:val="multilevel"/>
     <w:tmpl w:val="56B77F8A"/>
@@ -18448,7 +18785,7 @@
       </w:pPr>
     </w:lvl>
   </w:abstractNum>
-  <w:abstractNum w:abstractNumId="53" w15:restartNumberingAfterBreak="0">
+  <w:abstractNum w:abstractNumId="54" w15:restartNumberingAfterBreak="0">
     <w:nsid w:val="5A78093A"/>
     <w:multiLevelType w:val="multilevel"/>
     <w:tmpl w:val="5A78093A"/>
@@ -18561,7 +18898,7 @@
       </w:rPr>
     </w:lvl>
   </w:abstractNum>
-  <w:abstractNum w:abstractNumId="54" w15:restartNumberingAfterBreak="0">
+  <w:abstractNum w:abstractNumId="55" w15:restartNumberingAfterBreak="0">
     <w:nsid w:val="5B0509E4"/>
     <w:multiLevelType w:val="hybridMultilevel"/>
     <w:tmpl w:val="415246F2"/>
@@ -18674,7 +19011,7 @@
       </w:rPr>
     </w:lvl>
   </w:abstractNum>
-  <w:abstractNum w:abstractNumId="55" w15:restartNumberingAfterBreak="0">
+  <w:abstractNum w:abstractNumId="56" w15:restartNumberingAfterBreak="0">
     <w:nsid w:val="5B5E67FA"/>
     <w:multiLevelType w:val="hybridMultilevel"/>
     <w:tmpl w:val="53BA8A8E"/>
@@ -18763,7 +19100,7 @@
       </w:pPr>
     </w:lvl>
   </w:abstractNum>
-  <w:abstractNum w:abstractNumId="56" w15:restartNumberingAfterBreak="0">
+  <w:abstractNum w:abstractNumId="57" w15:restartNumberingAfterBreak="0">
     <w:nsid w:val="604C2053"/>
     <w:multiLevelType w:val="hybridMultilevel"/>
     <w:tmpl w:val="C598F55E"/>
@@ -18852,7 +19189,7 @@
       </w:pPr>
     </w:lvl>
   </w:abstractNum>
-  <w:abstractNum w:abstractNumId="57" w15:restartNumberingAfterBreak="0">
+  <w:abstractNum w:abstractNumId="58" w15:restartNumberingAfterBreak="0">
     <w:nsid w:val="611F354A"/>
     <w:multiLevelType w:val="multilevel"/>
     <w:tmpl w:val="149C1806"/>
@@ -19001,7 +19338,7 @@
       </w:rPr>
     </w:lvl>
   </w:abstractNum>
-  <w:abstractNum w:abstractNumId="58" w15:restartNumberingAfterBreak="0">
+  <w:abstractNum w:abstractNumId="59" w15:restartNumberingAfterBreak="0">
     <w:nsid w:val="61CF1917"/>
     <w:multiLevelType w:val="multilevel"/>
     <w:tmpl w:val="757218F8"/>
@@ -19150,7 +19487,120 @@
       </w:rPr>
     </w:lvl>
   </w:abstractNum>
-  <w:abstractNum w:abstractNumId="59" w15:restartNumberingAfterBreak="0">
+  <w:abstractNum w:abstractNumId="60" w15:restartNumberingAfterBreak="0">
+    <w:nsid w:val="62896087"/>
+    <w:multiLevelType w:val="multilevel"/>
+    <w:tmpl w:val="B4CEB4DA"/>
+    <w:lvl w:ilvl="0">
+      <w:start w:val="1"/>
+      <w:numFmt w:val="decimal"/>
+      <w:lvlText w:val="%1."/>
+      <w:lvlJc w:val="left"/>
+      <w:pPr>
+        <w:tabs>
+          <w:tab w:val="num" w:pos="720"/>
+        </w:tabs>
+        <w:ind w:left="720" w:hanging="360"/>
+      </w:pPr>
+    </w:lvl>
+    <w:lvl w:ilvl="1" w:tentative="1">
+      <w:start w:val="1"/>
+      <w:numFmt w:val="decimal"/>
+      <w:lvlText w:val="%2."/>
+      <w:lvlJc w:val="left"/>
+      <w:pPr>
+        <w:tabs>
+          <w:tab w:val="num" w:pos="1440"/>
+        </w:tabs>
+        <w:ind w:left="1440" w:hanging="360"/>
+      </w:pPr>
+    </w:lvl>
+    <w:lvl w:ilvl="2" w:tentative="1">
+      <w:start w:val="1"/>
+      <w:numFmt w:val="decimal"/>
+      <w:lvlText w:val="%3."/>
+      <w:lvlJc w:val="left"/>
+      <w:pPr>
+        <w:tabs>
+          <w:tab w:val="num" w:pos="2160"/>
+        </w:tabs>
+        <w:ind w:left="2160" w:hanging="360"/>
+      </w:pPr>
+    </w:lvl>
+    <w:lvl w:ilvl="3" w:tentative="1">
+      <w:start w:val="1"/>
+      <w:numFmt w:val="decimal"/>
+      <w:lvlText w:val="%4."/>
+      <w:lvlJc w:val="left"/>
+      <w:pPr>
+        <w:tabs>
+          <w:tab w:val="num" w:pos="2880"/>
+        </w:tabs>
+        <w:ind w:left="2880" w:hanging="360"/>
+      </w:pPr>
+    </w:lvl>
+    <w:lvl w:ilvl="4" w:tentative="1">
+      <w:start w:val="1"/>
+      <w:numFmt w:val="decimal"/>
+      <w:lvlText w:val="%5."/>
+      <w:lvlJc w:val="left"/>
+      <w:pPr>
+        <w:tabs>
+          <w:tab w:val="num" w:pos="3600"/>
+        </w:tabs>
+        <w:ind w:left="3600" w:hanging="360"/>
+      </w:pPr>
+    </w:lvl>
+    <w:lvl w:ilvl="5" w:tentative="1">
+      <w:start w:val="1"/>
+      <w:numFmt w:val="decimal"/>
+      <w:lvlText w:val="%6."/>
+      <w:lvlJc w:val="left"/>
+      <w:pPr>
+        <w:tabs>
+          <w:tab w:val="num" w:pos="4320"/>
+        </w:tabs>
+        <w:ind w:left="4320" w:hanging="360"/>
+      </w:pPr>
+    </w:lvl>
+    <w:lvl w:ilvl="6" w:tentative="1">
+      <w:start w:val="1"/>
+      <w:numFmt w:val="decimal"/>
+      <w:lvlText w:val="%7."/>
+      <w:lvlJc w:val="left"/>
+      <w:pPr>
+        <w:tabs>
+          <w:tab w:val="num" w:pos="5040"/>
+        </w:tabs>
+        <w:ind w:left="5040" w:hanging="360"/>
+      </w:pPr>
+    </w:lvl>
+    <w:lvl w:ilvl="7" w:tentative="1">
+      <w:start w:val="1"/>
+      <w:numFmt w:val="decimal"/>
+      <w:lvlText w:val="%8."/>
+      <w:lvlJc w:val="left"/>
+      <w:pPr>
+        <w:tabs>
+          <w:tab w:val="num" w:pos="5760"/>
+        </w:tabs>
+        <w:ind w:left="5760" w:hanging="360"/>
+      </w:pPr>
+    </w:lvl>
+    <w:lvl w:ilvl="8" w:tentative="1">
+      <w:start w:val="1"/>
+      <w:numFmt w:val="decimal"/>
+      <w:lvlText w:val="%9."/>
+      <w:lvlJc w:val="left"/>
+      <w:pPr>
+        <w:tabs>
+          <w:tab w:val="num" w:pos="6480"/>
+        </w:tabs>
+        <w:ind w:left="6480" w:hanging="360"/>
+      </w:pPr>
+    </w:lvl>
+  </w:abstractNum>
+  <w:abstractNum w:abstractNumId="61" w15:restartNumberingAfterBreak="0">
     <w:nsid w:val="645D0606"/>
     <w:multiLevelType w:val="multilevel"/>
     <w:tmpl w:val="645D0606"/>
@@ -19263,7 +19713,7 @@
       </w:rPr>
     </w:lvl>
   </w:abstractNum>
-  <w:abstractNum w:abstractNumId="60" w15:restartNumberingAfterBreak="0">
+  <w:abstractNum w:abstractNumId="62" w15:restartNumberingAfterBreak="0">
     <w:nsid w:val="64ED1324"/>
     <w:multiLevelType w:val="hybridMultilevel"/>
     <w:tmpl w:val="F5684622"/>
@@ -19376,7 +19826,7 @@
       </w:rPr>
     </w:lvl>
   </w:abstractNum>
-  <w:abstractNum w:abstractNumId="61" w15:restartNumberingAfterBreak="0">
+  <w:abstractNum w:abstractNumId="63" w15:restartNumberingAfterBreak="0">
     <w:nsid w:val="65105BE2"/>
     <w:multiLevelType w:val="multilevel"/>
     <w:tmpl w:val="A754E866"/>
@@ -19525,7 +19975,7 @@
       </w:rPr>
     </w:lvl>
   </w:abstractNum>
-  <w:abstractNum w:abstractNumId="62" w15:restartNumberingAfterBreak="0">
+  <w:abstractNum w:abstractNumId="64" w15:restartNumberingAfterBreak="0">
     <w:nsid w:val="683160A2"/>
     <w:multiLevelType w:val="multilevel"/>
     <w:tmpl w:val="EB247D7A"/>
@@ -19674,7 +20124,7 @@
       </w:rPr>
     </w:lvl>
   </w:abstractNum>
-  <w:abstractNum w:abstractNumId="63" w15:restartNumberingAfterBreak="0">
+  <w:abstractNum w:abstractNumId="65" w15:restartNumberingAfterBreak="0">
     <w:nsid w:val="685A196E"/>
     <w:multiLevelType w:val="multilevel"/>
     <w:tmpl w:val="A754E866"/>
@@ -19823,7 +20273,7 @@
       </w:rPr>
     </w:lvl>
   </w:abstractNum>
-  <w:abstractNum w:abstractNumId="64" w15:restartNumberingAfterBreak="0">
+  <w:abstractNum w:abstractNumId="66" w15:restartNumberingAfterBreak="0">
     <w:nsid w:val="69F64A58"/>
     <w:multiLevelType w:val="hybridMultilevel"/>
     <w:tmpl w:val="D288663C"/>
@@ -19936,7 +20386,7 @@
       </w:rPr>
     </w:lvl>
   </w:abstractNum>
-  <w:abstractNum w:abstractNumId="65" w15:restartNumberingAfterBreak="0">
+  <w:abstractNum w:abstractNumId="67" w15:restartNumberingAfterBreak="0">
     <w:nsid w:val="6AB033E3"/>
     <w:multiLevelType w:val="multilevel"/>
     <w:tmpl w:val="6F4C1E28"/>
@@ -20064,7 +20514,7 @@
       </w:pPr>
     </w:lvl>
   </w:abstractNum>
-  <w:abstractNum w:abstractNumId="66" w15:restartNumberingAfterBreak="0">
+  <w:abstractNum w:abstractNumId="68" w15:restartNumberingAfterBreak="0">
     <w:nsid w:val="6D9B1619"/>
     <w:multiLevelType w:val="multilevel"/>
     <w:tmpl w:val="6D9B1619"/>
@@ -20177,7 +20627,120 @@
       </w:rPr>
     </w:lvl>
   </w:abstractNum>
-  <w:abstractNum w:abstractNumId="67" w15:restartNumberingAfterBreak="0">
+  <w:abstractNum w:abstractNumId="69" w15:restartNumberingAfterBreak="0">
+    <w:nsid w:val="6DA814F0"/>
+    <w:multiLevelType w:val="multilevel"/>
+    <w:tmpl w:val="FDAC4B28"/>
+    <w:lvl w:ilvl="0">
+      <w:start w:val="1"/>
+      <w:numFmt w:val="decimal"/>
+      <w:lvlText w:val="%1."/>
+      <w:lvlJc w:val="left"/>
+      <w:pPr>
+        <w:tabs>
+          <w:tab w:val="num" w:pos="720"/>
+        </w:tabs>
+        <w:ind w:left="720" w:hanging="360"/>
+      </w:pPr>
+    </w:lvl>
+    <w:lvl w:ilvl="1" w:tentative="1">
+      <w:start w:val="1"/>
+      <w:numFmt w:val="decimal"/>
+      <w:lvlText w:val="%2."/>
+      <w:lvlJc w:val="left"/>
+      <w:pPr>
+        <w:tabs>
+          <w:tab w:val="num" w:pos="1440"/>
+        </w:tabs>
+        <w:ind w:left="1440" w:hanging="360"/>
+      </w:pPr>
+    </w:lvl>
+    <w:lvl w:ilvl="2" w:tentative="1">
+      <w:start w:val="1"/>
+      <w:numFmt w:val="decimal"/>
+      <w:lvlText w:val="%3."/>
+      <w:lvlJc w:val="left"/>
+      <w:pPr>
+        <w:tabs>
+          <w:tab w:val="num" w:pos="2160"/>
+        </w:tabs>
+        <w:ind w:left="2160" w:hanging="360"/>
+      </w:pPr>
+    </w:lvl>
+    <w:lvl w:ilvl="3" w:tentative="1">
+      <w:start w:val="1"/>
+      <w:numFmt w:val="decimal"/>
+      <w:lvlText w:val="%4."/>
+      <w:lvlJc w:val="left"/>
+      <w:pPr>
+        <w:tabs>
+          <w:tab w:val="num" w:pos="2880"/>
+        </w:tabs>
+        <w:ind w:left="2880" w:hanging="360"/>
+      </w:pPr>
+    </w:lvl>
+    <w:lvl w:ilvl="4" w:tentative="1">
+      <w:start w:val="1"/>
+      <w:numFmt w:val="decimal"/>
+      <w:lvlText w:val="%5."/>
+      <w:lvlJc w:val="left"/>
+      <w:pPr>
+        <w:tabs>
+          <w:tab w:val="num" w:pos="3600"/>
+        </w:tabs>
+        <w:ind w:left="3600" w:hanging="360"/>
+      </w:pPr>
+    </w:lvl>
+    <w:lvl w:ilvl="5" w:tentative="1">
+      <w:start w:val="1"/>
+      <w:numFmt w:val="decimal"/>
+      <w:lvlText w:val="%6."/>
+      <w:lvlJc w:val="left"/>
+      <w:pPr>
+        <w:tabs>
+          <w:tab w:val="num" w:pos="4320"/>
+        </w:tabs>
+        <w:ind w:left="4320" w:hanging="360"/>
+      </w:pPr>
+    </w:lvl>
+    <w:lvl w:ilvl="6" w:tentative="1">
+      <w:start w:val="1"/>
+      <w:numFmt w:val="decimal"/>
+      <w:lvlText w:val="%7."/>
+      <w:lvlJc w:val="left"/>
+      <w:pPr>
+        <w:tabs>
+          <w:tab w:val="num" w:pos="5040"/>
+        </w:tabs>
+        <w:ind w:left="5040" w:hanging="360"/>
+      </w:pPr>
+    </w:lvl>
+    <w:lvl w:ilvl="7" w:tentative="1">
+      <w:start w:val="1"/>
+      <w:numFmt w:val="decimal"/>
+      <w:lvlText w:val="%8."/>
+      <w:lvlJc w:val="left"/>
+      <w:pPr>
+        <w:tabs>
+          <w:tab w:val="num" w:pos="5760"/>
+        </w:tabs>
+        <w:ind w:left="5760" w:hanging="360"/>
+      </w:pPr>
+    </w:lvl>
+    <w:lvl w:ilvl="8" w:tentative="1">
+      <w:start w:val="1"/>
+      <w:numFmt w:val="decimal"/>
+      <w:lvlText w:val="%9."/>
+      <w:lvlJc w:val="left"/>
+      <w:pPr>
+        <w:tabs>
+          <w:tab w:val="num" w:pos="6480"/>
+        </w:tabs>
+        <w:ind w:left="6480" w:hanging="360"/>
+      </w:pPr>
+    </w:lvl>
+  </w:abstractNum>
+  <w:abstractNum w:abstractNumId="70" w15:restartNumberingAfterBreak="0">
     <w:nsid w:val="6E0A452C"/>
     <w:multiLevelType w:val="hybridMultilevel"/>
     <w:tmpl w:val="C95C7366"/>
@@ -20290,7 +20853,7 @@
       </w:rPr>
     </w:lvl>
   </w:abstractNum>
-  <w:abstractNum w:abstractNumId="68" w15:restartNumberingAfterBreak="0">
+  <w:abstractNum w:abstractNumId="71" w15:restartNumberingAfterBreak="0">
     <w:nsid w:val="6E421A6A"/>
     <w:multiLevelType w:val="hybridMultilevel"/>
     <w:tmpl w:val="6D62CFCE"/>
@@ -20403,7 +20966,7 @@
       </w:rPr>
     </w:lvl>
   </w:abstractNum>
-  <w:abstractNum w:abstractNumId="69" w15:restartNumberingAfterBreak="0">
+  <w:abstractNum w:abstractNumId="72" w15:restartNumberingAfterBreak="0">
     <w:nsid w:val="6EC661FC"/>
     <w:multiLevelType w:val="multilevel"/>
     <w:tmpl w:val="A754E866"/>
@@ -20552,7 +21115,7 @@
       </w:rPr>
     </w:lvl>
   </w:abstractNum>
-  <w:abstractNum w:abstractNumId="70" w15:restartNumberingAfterBreak="0">
+  <w:abstractNum w:abstractNumId="73" w15:restartNumberingAfterBreak="0">
     <w:nsid w:val="6EEA582F"/>
     <w:multiLevelType w:val="multilevel"/>
     <w:tmpl w:val="80129E0E"/>
@@ -20701,7 +21264,7 @@
       </w:rPr>
     </w:lvl>
   </w:abstractNum>
-  <w:abstractNum w:abstractNumId="71" w15:restartNumberingAfterBreak="0">
+  <w:abstractNum w:abstractNumId="74" w15:restartNumberingAfterBreak="0">
     <w:nsid w:val="6FEF62B6"/>
     <w:multiLevelType w:val="hybridMultilevel"/>
     <w:tmpl w:val="5E207DD8"/>
@@ -20814,7 +21377,7 @@
       </w:rPr>
     </w:lvl>
   </w:abstractNum>
-  <w:abstractNum w:abstractNumId="72" w15:restartNumberingAfterBreak="0">
+  <w:abstractNum w:abstractNumId="75" w15:restartNumberingAfterBreak="0">
     <w:nsid w:val="703450FC"/>
     <w:multiLevelType w:val="hybridMultilevel"/>
     <w:tmpl w:val="11D2E5C6"/>
@@ -20907,7 +21470,7 @@
       </w:pPr>
     </w:lvl>
   </w:abstractNum>
-  <w:abstractNum w:abstractNumId="73" w15:restartNumberingAfterBreak="0">
+  <w:abstractNum w:abstractNumId="76" w15:restartNumberingAfterBreak="0">
     <w:nsid w:val="72B548B0"/>
     <w:multiLevelType w:val="hybridMultilevel"/>
     <w:tmpl w:val="8466AA14"/>
@@ -21020,7 +21583,7 @@
       </w:rPr>
     </w:lvl>
   </w:abstractNum>
-  <w:abstractNum w:abstractNumId="74" w15:restartNumberingAfterBreak="0">
+  <w:abstractNum w:abstractNumId="77" w15:restartNumberingAfterBreak="0">
     <w:nsid w:val="730E2D4C"/>
     <w:multiLevelType w:val="multilevel"/>
     <w:tmpl w:val="46D342DB"/>
@@ -21106,7 +21669,7 @@
       </w:pPr>
     </w:lvl>
   </w:abstractNum>
-  <w:abstractNum w:abstractNumId="75" w15:restartNumberingAfterBreak="0">
+  <w:abstractNum w:abstractNumId="78" w15:restartNumberingAfterBreak="0">
     <w:nsid w:val="73973CA7"/>
     <w:multiLevelType w:val="hybridMultilevel"/>
     <w:tmpl w:val="566CFA5A"/>
@@ -21195,7 +21758,7 @@
       </w:pPr>
     </w:lvl>
   </w:abstractNum>
-  <w:abstractNum w:abstractNumId="76" w15:restartNumberingAfterBreak="0">
+  <w:abstractNum w:abstractNumId="79" w15:restartNumberingAfterBreak="0">
     <w:nsid w:val="775E1E32"/>
     <w:multiLevelType w:val="multilevel"/>
     <w:tmpl w:val="58E6E418"/>
@@ -21344,7 +21907,7 @@
       </w:rPr>
     </w:lvl>
   </w:abstractNum>
-  <w:abstractNum w:abstractNumId="77" w15:restartNumberingAfterBreak="0">
+  <w:abstractNum w:abstractNumId="80" w15:restartNumberingAfterBreak="0">
     <w:nsid w:val="78CB44C5"/>
     <w:multiLevelType w:val="multilevel"/>
     <w:tmpl w:val="78CB44C5"/>
@@ -21457,7 +22020,7 @@
       </w:rPr>
     </w:lvl>
   </w:abstractNum>
-  <w:abstractNum w:abstractNumId="78" w15:restartNumberingAfterBreak="0">
+  <w:abstractNum w:abstractNumId="81" w15:restartNumberingAfterBreak="0">
     <w:nsid w:val="796E3CC0"/>
     <w:multiLevelType w:val="hybridMultilevel"/>
     <w:tmpl w:val="8BB8A73C"/>
@@ -21597,7 +22160,7 @@
       </w:rPr>
     </w:lvl>
   </w:abstractNum>
-  <w:abstractNum w:abstractNumId="79" w15:restartNumberingAfterBreak="0">
+  <w:abstractNum w:abstractNumId="82" w15:restartNumberingAfterBreak="0">
     <w:nsid w:val="7AF31C02"/>
     <w:multiLevelType w:val="multilevel"/>
     <w:tmpl w:val="57A85AB4"/>
@@ -21746,7 +22309,7 @@
       </w:rPr>
     </w:lvl>
   </w:abstractNum>
-  <w:abstractNum w:abstractNumId="80" w15:restartNumberingAfterBreak="0">
+  <w:abstractNum w:abstractNumId="83" w15:restartNumberingAfterBreak="0">
     <w:nsid w:val="7B7E6988"/>
     <w:multiLevelType w:val="multilevel"/>
     <w:tmpl w:val="9992DB5E"/>
@@ -21895,7 +22458,7 @@
       </w:rPr>
     </w:lvl>
   </w:abstractNum>
-  <w:abstractNum w:abstractNumId="81" w15:restartNumberingAfterBreak="0">
+  <w:abstractNum w:abstractNumId="84" w15:restartNumberingAfterBreak="0">
     <w:nsid w:val="7BE00144"/>
     <w:multiLevelType w:val="multilevel"/>
     <w:tmpl w:val="5A3E5526"/>
@@ -22020,7 +22583,7 @@
       </w:pPr>
     </w:lvl>
   </w:abstractNum>
-  <w:abstractNum w:abstractNumId="82" w15:restartNumberingAfterBreak="0">
+  <w:abstractNum w:abstractNumId="85" w15:restartNumberingAfterBreak="0">
     <w:nsid w:val="7D3C42D5"/>
     <w:multiLevelType w:val="hybridMultilevel"/>
     <w:tmpl w:val="EF2E4CE0"/>
@@ -22133,7 +22696,7 @@
       </w:rPr>
     </w:lvl>
   </w:abstractNum>
-  <w:abstractNum w:abstractNumId="83" w15:restartNumberingAfterBreak="0">
+  <w:abstractNum w:abstractNumId="86" w15:restartNumberingAfterBreak="0">
     <w:nsid w:val="7D6448BA"/>
     <w:multiLevelType w:val="hybridMultilevel"/>
     <w:tmpl w:val="7CD46370"/>
@@ -22219,7 +22782,7 @@
       </w:pPr>
     </w:lvl>
   </w:abstractNum>
-  <w:abstractNum w:abstractNumId="84" w15:restartNumberingAfterBreak="0">
+  <w:abstractNum w:abstractNumId="87" w15:restartNumberingAfterBreak="0">
     <w:nsid w:val="7E7E0519"/>
     <w:multiLevelType w:val="multilevel"/>
     <w:tmpl w:val="A754E866"/>
@@ -22369,259 +22932,268 @@
     </w:lvl>
   </w:abstractNum>
   <w:num w:numId="1" w16cid:durableId="738476521">
-    <w:abstractNumId w:val="72"/>
+    <w:abstractNumId w:val="75"/>
   </w:num>
   <w:num w:numId="2" w16cid:durableId="489297086">
-    <w:abstractNumId w:val="4"/>
+    <w:abstractNumId w:val="5"/>
   </w:num>
   <w:num w:numId="3" w16cid:durableId="721296681">
-    <w:abstractNumId w:val="10"/>
+    <w:abstractNumId w:val="11"/>
   </w:num>
   <w:num w:numId="4" w16cid:durableId="1526283870">
-    <w:abstractNumId w:val="82"/>
+    <w:abstractNumId w:val="85"/>
   </w:num>
   <w:num w:numId="5" w16cid:durableId="1650403017">
-    <w:abstractNumId w:val="21"/>
+    <w:abstractNumId w:val="22"/>
   </w:num>
   <w:num w:numId="6" w16cid:durableId="467168846">
-    <w:abstractNumId w:val="39"/>
+    <w:abstractNumId w:val="40"/>
   </w:num>
   <w:num w:numId="7" w16cid:durableId="406848395">
-    <w:abstractNumId w:val="60"/>
+    <w:abstractNumId w:val="62"/>
   </w:num>
   <w:num w:numId="8" w16cid:durableId="1894459320">
-    <w:abstractNumId w:val="34"/>
+    <w:abstractNumId w:val="35"/>
   </w:num>
   <w:num w:numId="9" w16cid:durableId="587272294">
-    <w:abstractNumId w:val="42"/>
+    <w:abstractNumId w:val="43"/>
   </w:num>
   <w:num w:numId="10" w16cid:durableId="326400699">
     <w:abstractNumId w:val="1"/>
   </w:num>
   <w:num w:numId="11" w16cid:durableId="1994290708">
+    <w:abstractNumId w:val="46"/>
+  </w:num>
+  <w:num w:numId="12" w16cid:durableId="1317568321">
+    <w:abstractNumId w:val="78"/>
+  </w:num>
+  <w:num w:numId="13" w16cid:durableId="1251622696">
+    <w:abstractNumId w:val="71"/>
+  </w:num>
+  <w:num w:numId="14" w16cid:durableId="1067530724">
+    <w:abstractNumId w:val="24"/>
+  </w:num>
+  <w:num w:numId="15" w16cid:durableId="2086757202">
+    <w:abstractNumId w:val="41"/>
+  </w:num>
+  <w:num w:numId="16" w16cid:durableId="1957757909">
+    <w:abstractNumId w:val="84"/>
+  </w:num>
+  <w:num w:numId="17" w16cid:durableId="796414868">
+    <w:abstractNumId w:val="9"/>
+  </w:num>
+  <w:num w:numId="18" w16cid:durableId="417556642">
+    <w:abstractNumId w:val="86"/>
+  </w:num>
+  <w:num w:numId="19" w16cid:durableId="601228396">
+    <w:abstractNumId w:val="51"/>
+  </w:num>
+  <w:num w:numId="20" w16cid:durableId="500120717">
+    <w:abstractNumId w:val="14"/>
+  </w:num>
+  <w:num w:numId="21" w16cid:durableId="194657996">
     <w:abstractNumId w:val="45"/>
   </w:num>
-  <w:num w:numId="12" w16cid:durableId="1317568321">
-    <w:abstractNumId w:val="75"/>
+  <w:num w:numId="22" w16cid:durableId="1391072958">
+    <w:abstractNumId w:val="67"/>
   </w:num>
-  <w:num w:numId="13" w16cid:durableId="1251622696">
-    <w:abstractNumId w:val="68"/>
+  <w:num w:numId="23" w16cid:durableId="599601123">
+    <w:abstractNumId w:val="47"/>
   </w:num>
-  <w:num w:numId="14" w16cid:durableId="1067530724">
+  <w:num w:numId="24" w16cid:durableId="238831569">
+    <w:abstractNumId w:val="70"/>
+  </w:num>
+  <w:num w:numId="25" w16cid:durableId="528833242">
+    <w:abstractNumId w:val="18"/>
+  </w:num>
+  <w:num w:numId="26" w16cid:durableId="329868807">
+    <w:abstractNumId w:val="59"/>
+  </w:num>
+  <w:num w:numId="27" w16cid:durableId="1965885786">
+    <w:abstractNumId w:val="79"/>
+  </w:num>
+  <w:num w:numId="28" w16cid:durableId="115568876">
+    <w:abstractNumId w:val="82"/>
+  </w:num>
+  <w:num w:numId="29" w16cid:durableId="367294401">
+    <w:abstractNumId w:val="73"/>
+  </w:num>
+  <w:num w:numId="30" w16cid:durableId="856768596">
+    <w:abstractNumId w:val="83"/>
+  </w:num>
+  <w:num w:numId="31" w16cid:durableId="779297019">
+    <w:abstractNumId w:val="3"/>
+  </w:num>
+  <w:num w:numId="32" w16cid:durableId="304966075">
+    <w:abstractNumId w:val="64"/>
+  </w:num>
+  <w:num w:numId="33" w16cid:durableId="145706886">
+    <w:abstractNumId w:val="8"/>
+  </w:num>
+  <w:num w:numId="34" w16cid:durableId="1207450914">
+    <w:abstractNumId w:val="20"/>
+  </w:num>
+  <w:num w:numId="35" w16cid:durableId="1535536610">
+    <w:abstractNumId w:val="34"/>
+  </w:num>
+  <w:num w:numId="36" w16cid:durableId="1355695927">
+    <w:abstractNumId w:val="31"/>
+  </w:num>
+  <w:num w:numId="37" w16cid:durableId="1751460304">
+    <w:abstractNumId w:val="36"/>
+  </w:num>
+  <w:num w:numId="38" w16cid:durableId="1599407542">
+    <w:abstractNumId w:val="27"/>
+  </w:num>
+  <w:num w:numId="39" w16cid:durableId="1151100019">
+    <w:abstractNumId w:val="55"/>
+  </w:num>
+  <w:num w:numId="40" w16cid:durableId="1212351962">
+    <w:abstractNumId w:val="29"/>
+  </w:num>
+  <w:num w:numId="41" w16cid:durableId="1216773766">
+    <w:abstractNumId w:val="30"/>
+  </w:num>
+  <w:num w:numId="42" w16cid:durableId="437482630">
+    <w:abstractNumId w:val="16"/>
+  </w:num>
+  <w:num w:numId="43" w16cid:durableId="380058211">
     <w:abstractNumId w:val="23"/>
   </w:num>
-  <w:num w:numId="15" w16cid:durableId="2086757202">
-    <w:abstractNumId w:val="40"/>
+  <w:num w:numId="44" w16cid:durableId="1766923530">
+    <w:abstractNumId w:val="37"/>
   </w:num>
-  <w:num w:numId="16" w16cid:durableId="1957757909">
-    <w:abstractNumId w:val="81"/>
-  </w:num>
-  <w:num w:numId="17" w16cid:durableId="796414868">
-    <w:abstractNumId w:val="8"/>
-  </w:num>
-  <w:num w:numId="18" w16cid:durableId="417556642">
-    <w:abstractNumId w:val="83"/>
-  </w:num>
-  <w:num w:numId="19" w16cid:durableId="601228396">
+  <w:num w:numId="45" w16cid:durableId="1921256920">
     <w:abstractNumId w:val="50"/>
   </w:num>
-  <w:num w:numId="20" w16cid:durableId="500120717">
+  <w:num w:numId="46" w16cid:durableId="248121654">
+    <w:abstractNumId w:val="6"/>
+  </w:num>
+  <w:num w:numId="47" w16cid:durableId="1090352588">
+    <w:abstractNumId w:val="52"/>
+  </w:num>
+  <w:num w:numId="48" w16cid:durableId="1886675581">
+    <w:abstractNumId w:val="56"/>
+  </w:num>
+  <w:num w:numId="49" w16cid:durableId="499319821">
+    <w:abstractNumId w:val="48"/>
+  </w:num>
+  <w:num w:numId="50" w16cid:durableId="1826816212">
+    <w:abstractNumId w:val="4"/>
+  </w:num>
+  <w:num w:numId="51" w16cid:durableId="936669808">
+    <w:abstractNumId w:val="12"/>
+  </w:num>
+  <w:num w:numId="52" w16cid:durableId="28456899">
+    <w:abstractNumId w:val="21"/>
+  </w:num>
+  <w:num w:numId="53" w16cid:durableId="1667904465">
     <w:abstractNumId w:val="13"/>
   </w:num>
-  <w:num w:numId="21" w16cid:durableId="194657996">
-    <w:abstractNumId w:val="44"/>
+  <w:num w:numId="54" w16cid:durableId="1718778395">
+    <w:abstractNumId w:val="39"/>
   </w:num>
-  <w:num w:numId="22" w16cid:durableId="1391072958">
-    <w:abstractNumId w:val="65"/>
-  </w:num>
-  <w:num w:numId="23" w16cid:durableId="599601123">
-    <w:abstractNumId w:val="46"/>
-  </w:num>
-  <w:num w:numId="24" w16cid:durableId="238831569">
-    <w:abstractNumId w:val="67"/>
-  </w:num>
-  <w:num w:numId="25" w16cid:durableId="528833242">
-    <w:abstractNumId w:val="17"/>
-  </w:num>
-  <w:num w:numId="26" w16cid:durableId="329868807">
-    <w:abstractNumId w:val="58"/>
-  </w:num>
-  <w:num w:numId="27" w16cid:durableId="1965885786">
+  <w:num w:numId="55" w16cid:durableId="201596418">
     <w:abstractNumId w:val="76"/>
   </w:num>
-  <w:num w:numId="28" w16cid:durableId="115568876">
-    <w:abstractNumId w:val="79"/>
-  </w:num>
-  <w:num w:numId="29" w16cid:durableId="367294401">
-    <w:abstractNumId w:val="70"/>
-  </w:num>
-  <w:num w:numId="30" w16cid:durableId="856768596">
-    <w:abstractNumId w:val="80"/>
-  </w:num>
-  <w:num w:numId="31" w16cid:durableId="779297019">
-    <w:abstractNumId w:val="2"/>
-  </w:num>
-  <w:num w:numId="32" w16cid:durableId="304966075">
-    <w:abstractNumId w:val="62"/>
-  </w:num>
-  <w:num w:numId="33" w16cid:durableId="145706886">
+  <w:num w:numId="56" w16cid:durableId="2112119736">
     <w:abstractNumId w:val="7"/>
   </w:num>
-  <w:num w:numId="34" w16cid:durableId="1207450914">
-    <w:abstractNumId w:val="19"/>
-  </w:num>
-  <w:num w:numId="35" w16cid:durableId="1535536610">
-    <w:abstractNumId w:val="33"/>
-  </w:num>
-  <w:num w:numId="36" w16cid:durableId="1355695927">
-    <w:abstractNumId w:val="30"/>
-  </w:num>
-  <w:num w:numId="37" w16cid:durableId="1751460304">
-    <w:abstractNumId w:val="35"/>
-  </w:num>
-  <w:num w:numId="38" w16cid:durableId="1599407542">
-    <w:abstractNumId w:val="26"/>
-  </w:num>
-  <w:num w:numId="39" w16cid:durableId="1151100019">
-    <w:abstractNumId w:val="54"/>
-  </w:num>
-  <w:num w:numId="40" w16cid:durableId="1212351962">
-    <w:abstractNumId w:val="28"/>
-  </w:num>
-  <w:num w:numId="41" w16cid:durableId="1216773766">
-    <w:abstractNumId w:val="29"/>
-  </w:num>
-  <w:num w:numId="42" w16cid:durableId="437482630">
-    <w:abstractNumId w:val="15"/>
-  </w:num>
-  <w:num w:numId="43" w16cid:durableId="380058211">
-    <w:abstractNumId w:val="22"/>
-  </w:num>
-  <w:num w:numId="44" w16cid:durableId="1766923530">
-    <w:abstractNumId w:val="36"/>
-  </w:num>
-  <w:num w:numId="45" w16cid:durableId="1921256920">
-    <w:abstractNumId w:val="49"/>
-  </w:num>
-  <w:num w:numId="46" w16cid:durableId="248121654">
-    <w:abstractNumId w:val="5"/>
-  </w:num>
-  <w:num w:numId="47" w16cid:durableId="1090352588">
-    <w:abstractNumId w:val="51"/>
-  </w:num>
-  <w:num w:numId="48" w16cid:durableId="1886675581">
-    <w:abstractNumId w:val="55"/>
-  </w:num>
-  <w:num w:numId="49" w16cid:durableId="499319821">
-    <w:abstractNumId w:val="47"/>
-  </w:num>
-  <w:num w:numId="50" w16cid:durableId="1826816212">
-    <w:abstractNumId w:val="3"/>
-  </w:num>
-  <w:num w:numId="51" w16cid:durableId="936669808">
-    <w:abstractNumId w:val="11"/>
-  </w:num>
-  <w:num w:numId="52" w16cid:durableId="28456899">
-    <w:abstractNumId w:val="20"/>
-  </w:num>
-  <w:num w:numId="53" w16cid:durableId="1667904465">
-    <w:abstractNumId w:val="12"/>
-  </w:num>
-  <w:num w:numId="54" w16cid:durableId="1718778395">
-    <w:abstractNumId w:val="38"/>
-  </w:num>
-  <w:num w:numId="55" w16cid:durableId="201596418">
-    <w:abstractNumId w:val="73"/>
-  </w:num>
-  <w:num w:numId="56" w16cid:durableId="2112119736">
-    <w:abstractNumId w:val="6"/>
-  </w:num>
   <w:num w:numId="57" w16cid:durableId="28265272">
-    <w:abstractNumId w:val="63"/>
+    <w:abstractNumId w:val="65"/>
   </w:num>
   <w:num w:numId="58" w16cid:durableId="1258096282">
     <w:abstractNumId w:val="0"/>
   </w:num>
   <w:num w:numId="59" w16cid:durableId="1721779847">
-    <w:abstractNumId w:val="84"/>
+    <w:abstractNumId w:val="87"/>
   </w:num>
   <w:num w:numId="60" w16cid:durableId="933324945">
-    <w:abstractNumId w:val="37"/>
+    <w:abstractNumId w:val="38"/>
   </w:num>
   <w:num w:numId="61" w16cid:durableId="206377270">
+    <w:abstractNumId w:val="63"/>
+  </w:num>
+  <w:num w:numId="62" w16cid:durableId="1102383433">
+    <w:abstractNumId w:val="49"/>
+  </w:num>
+  <w:num w:numId="63" w16cid:durableId="22554956">
+    <w:abstractNumId w:val="15"/>
+  </w:num>
+  <w:num w:numId="64" w16cid:durableId="545683301">
+    <w:abstractNumId w:val="28"/>
+  </w:num>
+  <w:num w:numId="65" w16cid:durableId="1701005945">
+    <w:abstractNumId w:val="42"/>
+  </w:num>
+  <w:num w:numId="66" w16cid:durableId="1311516319">
+    <w:abstractNumId w:val="44"/>
+  </w:num>
+  <w:num w:numId="67" w16cid:durableId="1372805815">
+    <w:abstractNumId w:val="72"/>
+  </w:num>
+  <w:num w:numId="68" w16cid:durableId="1287203232">
+    <w:abstractNumId w:val="32"/>
+  </w:num>
+  <w:num w:numId="69" w16cid:durableId="1055085970">
+    <w:abstractNumId w:val="81"/>
+  </w:num>
+  <w:num w:numId="70" w16cid:durableId="263924660">
+    <w:abstractNumId w:val="58"/>
+  </w:num>
+  <w:num w:numId="71" w16cid:durableId="946081089">
+    <w:abstractNumId w:val="17"/>
+  </w:num>
+  <w:num w:numId="72" w16cid:durableId="1272321889">
+    <w:abstractNumId w:val="26"/>
+  </w:num>
+  <w:num w:numId="73" w16cid:durableId="1269198141">
+    <w:abstractNumId w:val="10"/>
+  </w:num>
+  <w:num w:numId="74" w16cid:durableId="1524175083">
+    <w:abstractNumId w:val="33"/>
+  </w:num>
+  <w:num w:numId="75" w16cid:durableId="2098091743">
+    <w:abstractNumId w:val="54"/>
+  </w:num>
+  <w:num w:numId="76" w16cid:durableId="1477721924">
     <w:abstractNumId w:val="61"/>
   </w:num>
-  <w:num w:numId="62" w16cid:durableId="1102383433">
-    <w:abstractNumId w:val="48"/>
+  <w:num w:numId="77" w16cid:durableId="671179154">
+    <w:abstractNumId w:val="68"/>
   </w:num>
-  <w:num w:numId="63" w16cid:durableId="22554956">
-    <w:abstractNumId w:val="14"/>
+  <w:num w:numId="78" w16cid:durableId="1504053822">
+    <w:abstractNumId w:val="80"/>
   </w:num>
-  <w:num w:numId="64" w16cid:durableId="545683301">
-    <w:abstractNumId w:val="27"/>
+  <w:num w:numId="79" w16cid:durableId="1987321560">
+    <w:abstractNumId w:val="25"/>
   </w:num>
-  <w:num w:numId="65" w16cid:durableId="1701005945">
-    <w:abstractNumId w:val="41"/>
+  <w:num w:numId="80" w16cid:durableId="2051687466">
+    <w:abstractNumId w:val="77"/>
   </w:num>
-  <w:num w:numId="66" w16cid:durableId="1311516319">
-    <w:abstractNumId w:val="43"/>
+  <w:num w:numId="81" w16cid:durableId="538932330">
+    <w:abstractNumId w:val="53"/>
   </w:num>
-  <w:num w:numId="67" w16cid:durableId="1372805815">
+  <w:num w:numId="82" w16cid:durableId="1749384209">
+    <w:abstractNumId w:val="66"/>
+  </w:num>
+  <w:num w:numId="83" w16cid:durableId="1557928818">
+    <w:abstractNumId w:val="19"/>
+  </w:num>
+  <w:num w:numId="84" w16cid:durableId="1480537614">
+    <w:abstractNumId w:val="57"/>
+  </w:num>
+  <w:num w:numId="85" w16cid:durableId="29839110">
+    <w:abstractNumId w:val="74"/>
+  </w:num>
+  <w:num w:numId="86" w16cid:durableId="1474834770">
+    <w:abstractNumId w:val="60"/>
+  </w:num>
+  <w:num w:numId="87" w16cid:durableId="1651179755">
     <w:abstractNumId w:val="69"/>
   </w:num>
-  <w:num w:numId="68" w16cid:durableId="1287203232">
-    <w:abstractNumId w:val="31"/>
-  </w:num>
-  <w:num w:numId="69" w16cid:durableId="1055085970">
-    <w:abstractNumId w:val="78"/>
-  </w:num>
-  <w:num w:numId="70" w16cid:durableId="263924660">
-    <w:abstractNumId w:val="57"/>
-  </w:num>
-  <w:num w:numId="71" w16cid:durableId="946081089">
-    <w:abstractNumId w:val="16"/>
-  </w:num>
-  <w:num w:numId="72" w16cid:durableId="1272321889">
-    <w:abstractNumId w:val="25"/>
-  </w:num>
-  <w:num w:numId="73" w16cid:durableId="1269198141">
-    <w:abstractNumId w:val="9"/>
-  </w:num>
-  <w:num w:numId="74" w16cid:durableId="1524175083">
-    <w:abstractNumId w:val="32"/>
-  </w:num>
-  <w:num w:numId="75" w16cid:durableId="2098091743">
-    <w:abstractNumId w:val="53"/>
-  </w:num>
-  <w:num w:numId="76" w16cid:durableId="1477721924">
-    <w:abstractNumId w:val="59"/>
-  </w:num>
-  <w:num w:numId="77" w16cid:durableId="671179154">
-    <w:abstractNumId w:val="66"/>
-  </w:num>
-  <w:num w:numId="78" w16cid:durableId="1504053822">
-    <w:abstractNumId w:val="77"/>
-  </w:num>
-  <w:num w:numId="79" w16cid:durableId="1987321560">
-    <w:abstractNumId w:val="24"/>
-  </w:num>
-  <w:num w:numId="80" w16cid:durableId="2051687466">
-    <w:abstractNumId w:val="74"/>
-  </w:num>
-  <w:num w:numId="81" w16cid:durableId="538932330">
-    <w:abstractNumId w:val="52"/>
-  </w:num>
-  <w:num w:numId="82" w16cid:durableId="1749384209">
-    <w:abstractNumId w:val="64"/>
-  </w:num>
-  <w:num w:numId="83" w16cid:durableId="1557928818">
-    <w:abstractNumId w:val="18"/>
-  </w:num>
-  <w:num w:numId="84" w16cid:durableId="1480537614">
-    <w:abstractNumId w:val="56"/>
-  </w:num>
-  <w:num w:numId="85" w16cid:durableId="29839110">
-    <w:abstractNumId w:val="71"/>
+  <w:num w:numId="88" w16cid:durableId="1530025139">
+    <w:abstractNumId w:val="2"/>
   </w:num>
 </w:numbering>
 </file>

</xml_diff>